<commit_message>
correction cas utilisation cupidon references #12
</commit_message>
<xml_diff>
--- a/doc/Fonctionnel/Cas d'utilisation_jouer_cupidon.docx
+++ b/doc/Fonctionnel/Cas d'utilisation_jouer_cupidon.docx
@@ -1015,21 +1015,14 @@
                 <w:rFonts w:eastAsia="Times New Roman" w:cs="Arial"/>
                 <w:lang w:val="fr-FR" w:eastAsia="fr-CA"/>
               </w:rPr>
-              <w:t xml:space="preserve">L’utilisateur choisit un pseudo </w:t>
-            </w:r>
-            <w:r>
-              <w:rPr>
-                <w:rFonts w:eastAsia="Times New Roman" w:cs="Arial"/>
-                <w:lang w:val="fr-FR" w:eastAsia="fr-CA"/>
-              </w:rPr>
-              <w:t xml:space="preserve">« test Cupidon » </w:t>
-            </w:r>
-            <w:r>
-              <w:rPr>
-                <w:rFonts w:eastAsia="Times New Roman" w:cs="Arial"/>
-                <w:lang w:val="fr-FR" w:eastAsia="fr-CA"/>
-              </w:rPr>
-              <w:t>et clique sur le bouton « Se connecter ». Il attend que le salon se remplisse.</w:t>
+              <w:t>L’utilisateur choisit un pseudo « test Cupidon » et cliq</w:t>
+            </w:r>
+            <w:r>
+              <w:rPr>
+                <w:rFonts w:eastAsia="Times New Roman" w:cs="Arial"/>
+                <w:lang w:val="fr-FR" w:eastAsia="fr-CA"/>
+              </w:rPr>
+              <w:t>ue sur le bouton « Se connecter ».</w:t>
             </w:r>
           </w:p>
         </w:tc>
@@ -1040,18 +1033,29 @@
         </w:trPr>
         <w:tc>
           <w:tcPr>
-            <w:tcW w:w="0" w:type="auto"/>
+            <w:tcW w:w="2268" w:type="dxa"/>
             <w:vMerge/>
             <w:tcBorders>
-              <w:left w:val="single" w:sz="4" w:space="0" w:color="000000"/>
-              <w:right w:val="single" w:sz="4" w:space="0" w:color="000000"/>
-            </w:tcBorders>
+              <w:top w:val="single" w:sz="4" w:space="0" w:color="000000"/>
+              <w:left w:val="single" w:sz="4" w:space="0" w:color="000000"/>
+              <w:right w:val="single" w:sz="4" w:space="0" w:color="000000"/>
+            </w:tcBorders>
+            <w:shd w:val="clear" w:color="auto" w:fill="D5DCE4" w:themeFill="text2" w:themeFillTint="33"/>
+            <w:tcMar>
+              <w:top w:w="9" w:type="dxa"/>
+              <w:left w:w="9" w:type="dxa"/>
+              <w:bottom w:w="0" w:type="dxa"/>
+              <w:right w:w="9" w:type="dxa"/>
+            </w:tcMar>
             <w:vAlign w:val="center"/>
-            <w:hideMark/>
-          </w:tcPr>
-          <w:p>
-            <w:pPr>
-              <w:spacing w:after="0" w:line="256" w:lineRule="auto"/>
+          </w:tcPr>
+          <w:p>
+            <w:pPr>
+              <w:spacing w:after="0"/>
+              <w:rPr>
+                <w:b/>
+                <w:bCs/>
+              </w:rPr>
             </w:pPr>
           </w:p>
         </w:tc>
@@ -1070,7 +1074,6 @@
               <w:bottom w:w="0" w:type="dxa"/>
               <w:right w:w="9" w:type="dxa"/>
             </w:tcMar>
-            <w:hideMark/>
           </w:tcPr>
           <w:p>
             <w:pPr>
@@ -1104,7 +1107,6 @@
               <w:bottom w:w="0" w:type="dxa"/>
               <w:right w:w="9" w:type="dxa"/>
             </w:tcMar>
-            <w:hideMark/>
           </w:tcPr>
           <w:p>
             <w:pPr>
@@ -1119,7 +1121,28 @@
                 <w:rFonts w:eastAsia="Times New Roman" w:cs="Arial"/>
                 <w:lang w:val="fr-FR" w:eastAsia="fr-CA"/>
               </w:rPr>
-              <w:t>Le salon indique dans le chat « La partie va commencer ». L’utilisateur reçoit la carte « Cupidon »</w:t>
+              <w:t>L’écran d’accueil se ferme et la page « </w:t>
+            </w:r>
+            <w:r>
+              <w:rPr>
+                <w:rFonts w:eastAsia="Times New Roman" w:cs="Arial"/>
+                <w:lang w:val="fr-FR" w:eastAsia="fr-CA"/>
+              </w:rPr>
+              <w:t>Salon de jeu</w:t>
+            </w:r>
+            <w:r>
+              <w:rPr>
+                <w:rFonts w:eastAsia="Times New Roman" w:cs="Arial"/>
+                <w:lang w:val="fr-FR" w:eastAsia="fr-CA"/>
+              </w:rPr>
+              <w:t> »</w:t>
+            </w:r>
+            <w:r>
+              <w:rPr>
+                <w:rFonts w:eastAsia="Times New Roman" w:cs="Arial"/>
+                <w:lang w:val="fr-FR" w:eastAsia="fr-CA"/>
+              </w:rPr>
+              <w:t xml:space="preserve"> apparaît, l’utilisateur attend que le salon se remplisse.</w:t>
             </w:r>
           </w:p>
         </w:tc>
@@ -1160,6 +1183,7 @@
               <w:bottom w:w="0" w:type="dxa"/>
               <w:right w:w="9" w:type="dxa"/>
             </w:tcMar>
+            <w:hideMark/>
           </w:tcPr>
           <w:p>
             <w:pPr>
@@ -1193,6 +1217,7 @@
               <w:bottom w:w="0" w:type="dxa"/>
               <w:right w:w="9" w:type="dxa"/>
             </w:tcMar>
+            <w:hideMark/>
           </w:tcPr>
           <w:p>
             <w:pPr>
@@ -1207,14 +1232,7 @@
                 <w:rFonts w:eastAsia="Times New Roman" w:cs="Arial"/>
                 <w:lang w:val="fr-FR" w:eastAsia="fr-CA"/>
               </w:rPr>
-              <w:t xml:space="preserve">L’utilisateur </w:t>
-            </w:r>
-            <w:r>
-              <w:rPr>
-                <w:rFonts w:eastAsia="Times New Roman" w:cs="Arial"/>
-                <w:lang w:val="fr-FR" w:eastAsia="fr-CA"/>
-              </w:rPr>
-              <w:t>observe le déroulement de la partie en attendant son tour.</w:t>
+              <w:t>Le salon indique dans le chat « La partie va commencer ». L’utilisateur reçoit la carte « Cupidon »</w:t>
             </w:r>
           </w:p>
         </w:tc>
@@ -1269,7 +1287,7 @@
                 <w:rFonts w:eastAsia="Times New Roman" w:cs="Arial"/>
                 <w:lang w:val="fr-FR" w:eastAsia="fr-CA"/>
               </w:rPr>
-              <w:t>5</w:t>
+              <w:t>4</w:t>
             </w:r>
           </w:p>
         </w:tc>
@@ -1302,21 +1320,7 @@
                 <w:rFonts w:eastAsia="Times New Roman" w:cs="Arial"/>
                 <w:lang w:val="fr-FR" w:eastAsia="fr-CA"/>
               </w:rPr>
-              <w:t>La phrase « C’est au tour de Cupidon de se réveiller » apparait dans le chat. L’</w:t>
-            </w:r>
-            <w:r>
-              <w:rPr>
-                <w:rFonts w:eastAsia="Times New Roman" w:cs="Arial"/>
-                <w:lang w:val="fr-FR" w:eastAsia="fr-CA"/>
-              </w:rPr>
-              <w:t>utilisateur voit</w:t>
-            </w:r>
-            <w:r>
-              <w:rPr>
-                <w:rFonts w:eastAsia="Times New Roman" w:cs="Arial"/>
-                <w:lang w:val="fr-FR" w:eastAsia="fr-CA"/>
-              </w:rPr>
-              <w:t xml:space="preserve"> apparaitre la fenêtre « Actions de Cupidon ».</w:t>
+              <w:t>L’utilisateur observe le déroulement de la partie en attendant son tour.</w:t>
             </w:r>
           </w:p>
         </w:tc>
@@ -1404,21 +1408,7 @@
                 <w:rFonts w:eastAsia="Times New Roman" w:cs="Arial"/>
                 <w:lang w:val="fr-FR" w:eastAsia="fr-CA"/>
               </w:rPr>
-              <w:t>Le joueur sélectionne deux joueur</w:t>
-            </w:r>
-            <w:r>
-              <w:rPr>
-                <w:rFonts w:eastAsia="Times New Roman" w:cs="Arial"/>
-                <w:lang w:val="fr-FR" w:eastAsia="fr-CA"/>
-              </w:rPr>
-              <w:t>s</w:t>
-            </w:r>
-            <w:r>
-              <w:rPr>
-                <w:rFonts w:eastAsia="Times New Roman" w:cs="Arial"/>
-                <w:lang w:val="fr-FR" w:eastAsia="fr-CA"/>
-              </w:rPr>
-              <w:t xml:space="preserve"> dans la « Liste des joueurs vivants », il clique ensuite sur le bouton « OK »</w:t>
+              <w:t>La phrase « C’est au tour de Cupidon de se réveiller » apparait dans le chat. L’utilisateur voit apparaitre la fenêtre « Actions de Cupidon ».</w:t>
             </w:r>
           </w:p>
         </w:tc>
@@ -1462,14 +1452,16 @@
           </w:tcPr>
           <w:p>
             <w:pPr>
-              <w:spacing w:after="0"/>
-              <w:rPr>
-                <w:lang w:val="fr-FR"/>
-              </w:rPr>
-            </w:pPr>
-            <w:r>
-              <w:rPr>
-                <w:lang w:val="fr-FR"/>
+              <w:spacing w:after="0" w:line="240" w:lineRule="auto"/>
+              <w:rPr>
+                <w:rFonts w:eastAsia="Times New Roman" w:cs="Arial"/>
+                <w:lang w:val="fr-FR" w:eastAsia="fr-CA"/>
+              </w:rPr>
+            </w:pPr>
+            <w:r>
+              <w:rPr>
+                <w:rFonts w:eastAsia="Times New Roman" w:cs="Arial"/>
+                <w:lang w:val="fr-FR" w:eastAsia="fr-CA"/>
               </w:rPr>
               <w:t>6</w:t>
             </w:r>
@@ -1493,28 +1485,18 @@
           </w:tcPr>
           <w:p>
             <w:pPr>
-              <w:spacing w:after="0"/>
-              <w:rPr>
-                <w:lang w:val="fr-FR"/>
-              </w:rPr>
-            </w:pPr>
-            <w:r>
-              <w:rPr>
-                <w:lang w:val="fr-FR"/>
-              </w:rPr>
-              <w:t xml:space="preserve">L’ </w:t>
-            </w:r>
-            <w:r>
-              <w:rPr>
-                <w:lang w:val="fr-FR"/>
-              </w:rPr>
-              <w:t>utilisateur</w:t>
-            </w:r>
-            <w:r>
-              <w:rPr>
-                <w:lang w:val="fr-FR"/>
-              </w:rPr>
-              <w:t xml:space="preserve"> observe le déroulement de la partie jusqu’au jour</w:t>
+              <w:spacing w:after="0" w:line="240" w:lineRule="auto"/>
+              <w:rPr>
+                <w:rFonts w:eastAsia="Times New Roman" w:cs="Arial"/>
+                <w:lang w:val="fr-FR" w:eastAsia="fr-CA"/>
+              </w:rPr>
+            </w:pPr>
+            <w:r>
+              <w:rPr>
+                <w:rFonts w:eastAsia="Times New Roman" w:cs="Arial"/>
+                <w:lang w:val="fr-FR" w:eastAsia="fr-CA"/>
+              </w:rPr>
+              <w:t>Le joueur sélectionne deux joueurs dans la « Liste des joueurs vivants », il clique ensuite sur le bouton « OK »</w:t>
             </w:r>
           </w:p>
         </w:tc>
@@ -1557,14 +1539,16 @@
           </w:tcPr>
           <w:p>
             <w:pPr>
-              <w:spacing w:after="0"/>
-              <w:rPr>
-                <w:lang w:val="fr-FR"/>
-              </w:rPr>
-            </w:pPr>
-            <w:r>
-              <w:rPr>
-                <w:lang w:val="fr-FR"/>
+              <w:spacing w:after="0" w:line="240" w:lineRule="auto"/>
+              <w:rPr>
+                <w:rFonts w:eastAsia="Times New Roman" w:cs="Arial"/>
+                <w:lang w:val="fr-FR" w:eastAsia="fr-CA"/>
+              </w:rPr>
+            </w:pPr>
+            <w:r>
+              <w:rPr>
+                <w:rFonts w:eastAsia="Times New Roman" w:cs="Arial"/>
+                <w:lang w:val="fr-FR" w:eastAsia="fr-CA"/>
               </w:rPr>
               <w:t>7</w:t>
             </w:r>
@@ -1588,16 +1572,18 @@
           </w:tcPr>
           <w:p>
             <w:pPr>
-              <w:spacing w:after="0"/>
-              <w:rPr>
-                <w:lang w:val="fr-FR"/>
-              </w:rPr>
-            </w:pPr>
-            <w:r>
-              <w:rPr>
-                <w:lang w:val="fr-FR"/>
-              </w:rPr>
-              <w:t xml:space="preserve">Dans le chat la phrase « Le jour se lève, Mike a été tué » puis « Les joueurs doivent voter pour éliminer quelqu’un ». </w:t>
+              <w:spacing w:after="0" w:line="240" w:lineRule="auto"/>
+              <w:rPr>
+                <w:rFonts w:eastAsia="Times New Roman" w:cs="Arial"/>
+                <w:lang w:val="fr-FR" w:eastAsia="fr-CA"/>
+              </w:rPr>
+            </w:pPr>
+            <w:r>
+              <w:rPr>
+                <w:rFonts w:eastAsia="Times New Roman" w:cs="Arial"/>
+                <w:lang w:val="fr-FR" w:eastAsia="fr-CA"/>
+              </w:rPr>
+              <w:t>La fenêtre « Actions de Cupidon » se ferme.</w:t>
             </w:r>
           </w:p>
         </w:tc>
@@ -1615,6 +1601,7 @@
               <w:right w:val="single" w:sz="4" w:space="0" w:color="000000"/>
             </w:tcBorders>
             <w:vAlign w:val="center"/>
+            <w:hideMark/>
           </w:tcPr>
           <w:p>
             <w:pPr>
@@ -1680,13 +1667,7 @@
               <w:rPr>
                 <w:lang w:val="fr-FR"/>
               </w:rPr>
-              <w:t>. L’utilisateur sélectionne un joueur dans la « Liste des joueurs vivants »</w:t>
-            </w:r>
-            <w:r>
-              <w:rPr>
-                <w:lang w:val="fr-FR"/>
-              </w:rPr>
-              <w:t>.</w:t>
+              <w:t>L’ utilisateur observe le déroulement de la partie jusqu’au jour</w:t>
             </w:r>
           </w:p>
         </w:tc>
@@ -1698,9 +1679,9 @@
         <w:tc>
           <w:tcPr>
             <w:tcW w:w="0" w:type="auto"/>
-            <w:tcBorders>
-              <w:left w:val="single" w:sz="4" w:space="0" w:color="000000"/>
-              <w:bottom w:val="single" w:sz="4" w:space="0" w:color="auto"/>
+            <w:vMerge/>
+            <w:tcBorders>
+              <w:left w:val="single" w:sz="4" w:space="0" w:color="000000"/>
               <w:right w:val="single" w:sz="4" w:space="0" w:color="000000"/>
             </w:tcBorders>
             <w:vAlign w:val="center"/>
@@ -1717,7 +1698,7 @@
             <w:tcBorders>
               <w:top w:val="single" w:sz="4" w:space="0" w:color="000000"/>
               <w:left w:val="single" w:sz="4" w:space="0" w:color="000000"/>
-              <w:bottom w:val="single" w:sz="4" w:space="0" w:color="auto"/>
+              <w:bottom w:val="single" w:sz="4" w:space="0" w:color="000000"/>
               <w:right w:val="single" w:sz="4" w:space="0" w:color="000000"/>
             </w:tcBorders>
             <w:tcMar>
@@ -1748,177 +1729,28 @@
             <w:tcBorders>
               <w:top w:val="single" w:sz="4" w:space="0" w:color="000000"/>
               <w:left w:val="single" w:sz="4" w:space="0" w:color="000000"/>
-              <w:bottom w:val="single" w:sz="4" w:space="0" w:color="auto"/>
-              <w:right w:val="single" w:sz="4" w:space="0" w:color="000000"/>
-            </w:tcBorders>
-            <w:tcMar>
-              <w:top w:w="9" w:type="dxa"/>
-              <w:left w:w="9" w:type="dxa"/>
-              <w:bottom w:w="0" w:type="dxa"/>
-              <w:right w:w="9" w:type="dxa"/>
-            </w:tcMar>
-          </w:tcPr>
-          <w:p>
-            <w:pPr>
-              <w:spacing w:after="0"/>
-              <w:rPr>
-                <w:lang w:val="fr-FR"/>
-              </w:rPr>
-            </w:pPr>
-            <w:r>
-              <w:rPr>
-                <w:lang w:val="fr-FR"/>
-              </w:rPr>
-              <w:t xml:space="preserve">Puis la fenêtre « Actions du jour » </w:t>
-            </w:r>
-            <w:proofErr w:type="spellStart"/>
-            <w:r>
-              <w:rPr>
-                <w:lang w:val="fr-FR"/>
-              </w:rPr>
-              <w:t>apparaîtDans</w:t>
-            </w:r>
-            <w:proofErr w:type="spellEnd"/>
-            <w:r>
-              <w:rPr>
-                <w:lang w:val="fr-FR"/>
-              </w:rPr>
-              <w:t xml:space="preserve"> le chat, la phrase « </w:t>
-            </w:r>
-            <w:proofErr w:type="spellStart"/>
-            <w:r>
-              <w:rPr>
-                <w:lang w:val="fr-FR"/>
-              </w:rPr>
-              <w:t>testCupidon</w:t>
-            </w:r>
-            <w:proofErr w:type="spellEnd"/>
-            <w:r>
-              <w:rPr>
-                <w:lang w:val="fr-FR"/>
-              </w:rPr>
-              <w:t> a été choisi par le village pour mourir »</w:t>
-            </w:r>
-          </w:p>
-        </w:tc>
-      </w:tr>
-    </w:tbl>
-    <w:p>
-      <w:bookmarkStart w:id="0" w:name="_GoBack"/>
-      <w:bookmarkEnd w:id="0"/>
-    </w:p>
-    <w:tbl>
-      <w:tblPr>
-        <w:tblW w:w="9072" w:type="dxa"/>
-        <w:tblInd w:w="9" w:type="dxa"/>
-        <w:tblCellMar>
-          <w:left w:w="0" w:type="dxa"/>
-          <w:right w:w="0" w:type="dxa"/>
-        </w:tblCellMar>
-        <w:tblLook w:val="0600" w:firstRow="0" w:lastRow="0" w:firstColumn="0" w:lastColumn="0" w:noHBand="1" w:noVBand="1"/>
-      </w:tblPr>
-      <w:tblGrid>
-        <w:gridCol w:w="2268"/>
-        <w:gridCol w:w="709"/>
-        <w:gridCol w:w="6095"/>
-      </w:tblGrid>
-      <w:tr>
-        <w:trPr>
-          <w:trHeight w:val="261"/>
-        </w:trPr>
-        <w:tc>
-          <w:tcPr>
-            <w:tcW w:w="2268" w:type="dxa"/>
-            <w:tcBorders>
-              <w:top w:val="single" w:sz="4" w:space="0" w:color="000000"/>
-              <w:left w:val="single" w:sz="4" w:space="0" w:color="000000"/>
-              <w:bottom w:val="single" w:sz="4" w:space="0" w:color="000000"/>
-              <w:right w:val="single" w:sz="4" w:space="0" w:color="000000"/>
-            </w:tcBorders>
-            <w:shd w:val="clear" w:color="auto" w:fill="D5DCE4" w:themeFill="text2" w:themeFillTint="33"/>
-            <w:tcMar>
-              <w:top w:w="9" w:type="dxa"/>
-              <w:left w:w="9" w:type="dxa"/>
-              <w:bottom w:w="0" w:type="dxa"/>
-              <w:right w:w="9" w:type="dxa"/>
-            </w:tcMar>
-            <w:vAlign w:val="center"/>
-            <w:hideMark/>
-          </w:tcPr>
-          <w:p>
-            <w:pPr>
-              <w:spacing w:after="0"/>
-            </w:pPr>
-            <w:r>
-              <w:rPr>
-                <w:b/>
-                <w:bCs/>
-              </w:rPr>
-              <w:t>Scénarios alternatifs</w:t>
-            </w:r>
-          </w:p>
-        </w:tc>
-        <w:tc>
-          <w:tcPr>
-            <w:tcW w:w="709" w:type="dxa"/>
-            <w:tcBorders>
-              <w:top w:val="single" w:sz="4" w:space="0" w:color="000000"/>
-              <w:left w:val="single" w:sz="4" w:space="0" w:color="000000"/>
-              <w:bottom w:val="single" w:sz="4" w:space="0" w:color="000000"/>
-              <w:right w:val="single" w:sz="4" w:space="0" w:color="000000"/>
-            </w:tcBorders>
-            <w:shd w:val="clear" w:color="auto" w:fill="D5DCE4" w:themeFill="text2" w:themeFillTint="33"/>
-            <w:tcMar>
-              <w:top w:w="9" w:type="dxa"/>
-              <w:left w:w="9" w:type="dxa"/>
-              <w:bottom w:w="0" w:type="dxa"/>
-              <w:right w:w="9" w:type="dxa"/>
-            </w:tcMar>
-            <w:vAlign w:val="center"/>
-            <w:hideMark/>
-          </w:tcPr>
-          <w:p>
-            <w:pPr>
-              <w:spacing w:after="0"/>
-            </w:pPr>
-            <w:r>
-              <w:rPr>
-                <w:b/>
-                <w:bCs/>
-              </w:rPr>
-              <w:t>Étape</w:t>
-            </w:r>
-          </w:p>
-        </w:tc>
-        <w:tc>
-          <w:tcPr>
-            <w:tcW w:w="6095" w:type="dxa"/>
-            <w:tcBorders>
-              <w:top w:val="single" w:sz="4" w:space="0" w:color="000000"/>
-              <w:left w:val="single" w:sz="4" w:space="0" w:color="000000"/>
-              <w:bottom w:val="single" w:sz="4" w:space="0" w:color="000000"/>
-              <w:right w:val="single" w:sz="4" w:space="0" w:color="000000"/>
-            </w:tcBorders>
-            <w:shd w:val="clear" w:color="auto" w:fill="D5DCE4" w:themeFill="text2" w:themeFillTint="33"/>
-            <w:tcMar>
-              <w:top w:w="9" w:type="dxa"/>
-              <w:left w:w="9" w:type="dxa"/>
-              <w:bottom w:w="0" w:type="dxa"/>
-              <w:right w:w="9" w:type="dxa"/>
-            </w:tcMar>
-            <w:vAlign w:val="center"/>
-            <w:hideMark/>
-          </w:tcPr>
-          <w:p>
-            <w:pPr>
-              <w:spacing w:after="0"/>
-            </w:pPr>
-            <w:r>
-              <w:rPr>
-                <w:b/>
-                <w:bCs/>
-              </w:rPr>
-              <w:t>Actions</w:t>
+              <w:bottom w:val="single" w:sz="4" w:space="0" w:color="000000"/>
+              <w:right w:val="single" w:sz="4" w:space="0" w:color="000000"/>
+            </w:tcBorders>
+            <w:tcMar>
+              <w:top w:w="9" w:type="dxa"/>
+              <w:left w:w="9" w:type="dxa"/>
+              <w:bottom w:w="0" w:type="dxa"/>
+              <w:right w:w="9" w:type="dxa"/>
+            </w:tcMar>
+          </w:tcPr>
+          <w:p>
+            <w:pPr>
+              <w:spacing w:after="0"/>
+              <w:rPr>
+                <w:lang w:val="fr-FR"/>
+              </w:rPr>
+            </w:pPr>
+            <w:r>
+              <w:rPr>
+                <w:lang w:val="fr-FR"/>
+              </w:rPr>
+              <w:t xml:space="preserve">Dans le chat la phrase « Le jour se lève, Mike a été tué » puis « Les joueurs peuvent voter pour éliminer quelqu’un ». </w:t>
             </w:r>
           </w:p>
         </w:tc>
@@ -1929,72 +1761,18 @@
         </w:trPr>
         <w:tc>
           <w:tcPr>
-            <w:tcW w:w="2268" w:type="dxa"/>
-            <w:vMerge w:val="restart"/>
-            <w:tcBorders>
-              <w:top w:val="single" w:sz="4" w:space="0" w:color="000000"/>
-              <w:left w:val="single" w:sz="4" w:space="0" w:color="000000"/>
-              <w:bottom w:val="single" w:sz="4" w:space="0" w:color="000000"/>
-              <w:right w:val="single" w:sz="4" w:space="0" w:color="000000"/>
-            </w:tcBorders>
-            <w:shd w:val="clear" w:color="auto" w:fill="D5DCE4" w:themeFill="text2" w:themeFillTint="33"/>
-            <w:tcMar>
-              <w:top w:w="9" w:type="dxa"/>
-              <w:left w:w="9" w:type="dxa"/>
-              <w:bottom w:w="0" w:type="dxa"/>
-              <w:right w:w="9" w:type="dxa"/>
-            </w:tcMar>
+            <w:tcW w:w="0" w:type="auto"/>
+            <w:vMerge/>
+            <w:tcBorders>
+              <w:left w:val="single" w:sz="4" w:space="0" w:color="000000"/>
+              <w:right w:val="single" w:sz="4" w:space="0" w:color="000000"/>
+            </w:tcBorders>
             <w:vAlign w:val="center"/>
-            <w:hideMark/>
-          </w:tcPr>
-          <w:p>
-            <w:pPr>
-              <w:spacing w:after="0"/>
-            </w:pPr>
-            <w:r>
-              <w:rPr>
-                <w:b/>
-                <w:bCs/>
-              </w:rPr>
-              <w:t> </w:t>
-            </w:r>
-          </w:p>
-          <w:p>
-            <w:pPr>
-              <w:spacing w:after="0"/>
-            </w:pPr>
-            <w:r>
-              <w:rPr>
-                <w:b/>
-                <w:bCs/>
-              </w:rPr>
-              <w:t> </w:t>
-            </w:r>
-          </w:p>
-          <w:p>
-            <w:pPr>
-              <w:spacing w:after="0"/>
-            </w:pPr>
-            <w:r>
-              <w:rPr>
-                <w:b/>
-                <w:bCs/>
-              </w:rPr>
-              <w:lastRenderedPageBreak/>
-              <w:t> </w:t>
-            </w:r>
-          </w:p>
-          <w:p>
-            <w:pPr>
-              <w:spacing w:after="0"/>
-            </w:pPr>
-            <w:r>
-              <w:rPr>
-                <w:b/>
-                <w:bCs/>
-              </w:rPr>
-              <w:t> </w:t>
-            </w:r>
+          </w:tcPr>
+          <w:p>
+            <w:pPr>
+              <w:spacing w:after="0" w:line="256" w:lineRule="auto"/>
+            </w:pPr>
           </w:p>
         </w:tc>
         <w:tc>
@@ -2015,12 +1793,17 @@
           </w:tcPr>
           <w:p>
             <w:pPr>
-              <w:spacing w:after="0" w:line="240" w:lineRule="auto"/>
-              <w:rPr>
-                <w:rFonts w:eastAsia="Times New Roman" w:cs="Arial"/>
-                <w:lang w:eastAsia="fr-CA"/>
-              </w:rPr>
-            </w:pPr>
+              <w:spacing w:after="0"/>
+              <w:rPr>
+                <w:lang w:val="fr-FR"/>
+              </w:rPr>
+            </w:pPr>
+            <w:r>
+              <w:rPr>
+                <w:lang w:val="fr-FR"/>
+              </w:rPr>
+              <w:t>10</w:t>
+            </w:r>
           </w:p>
         </w:tc>
         <w:tc>
@@ -2041,12 +1824,17 @@
           </w:tcPr>
           <w:p>
             <w:pPr>
-              <w:spacing w:after="0" w:line="240" w:lineRule="auto"/>
-              <w:rPr>
-                <w:rFonts w:eastAsia="Times New Roman" w:cs="Arial"/>
-                <w:lang w:eastAsia="fr-CA"/>
-              </w:rPr>
-            </w:pPr>
+              <w:spacing w:after="0"/>
+              <w:rPr>
+                <w:lang w:val="fr-FR"/>
+              </w:rPr>
+            </w:pPr>
+            <w:r>
+              <w:rPr>
+                <w:lang w:val="fr-FR"/>
+              </w:rPr>
+              <w:t>Le bouton « Voter » apparaît ainsi qu’un compte à rebours.</w:t>
+            </w:r>
           </w:p>
         </w:tc>
       </w:tr>
@@ -2059,13 +1847,10 @@
             <w:tcW w:w="0" w:type="auto"/>
             <w:vMerge/>
             <w:tcBorders>
-              <w:top w:val="single" w:sz="4" w:space="0" w:color="000000"/>
-              <w:left w:val="single" w:sz="4" w:space="0" w:color="000000"/>
-              <w:bottom w:val="single" w:sz="4" w:space="0" w:color="000000"/>
+              <w:left w:val="single" w:sz="4" w:space="0" w:color="000000"/>
               <w:right w:val="single" w:sz="4" w:space="0" w:color="000000"/>
             </w:tcBorders>
             <w:vAlign w:val="center"/>
-            <w:hideMark/>
           </w:tcPr>
           <w:p>
             <w:pPr>
@@ -2091,12 +1876,17 @@
           </w:tcPr>
           <w:p>
             <w:pPr>
-              <w:spacing w:after="0" w:line="240" w:lineRule="auto"/>
-              <w:rPr>
-                <w:rFonts w:eastAsia="Times New Roman" w:cs="Arial"/>
-                <w:lang w:eastAsia="fr-CA"/>
-              </w:rPr>
-            </w:pPr>
+              <w:spacing w:after="0"/>
+              <w:rPr>
+                <w:lang w:val="fr-FR"/>
+              </w:rPr>
+            </w:pPr>
+            <w:r>
+              <w:rPr>
+                <w:lang w:val="fr-FR"/>
+              </w:rPr>
+              <w:t>11</w:t>
+            </w:r>
           </w:p>
         </w:tc>
         <w:tc>
@@ -2117,12 +1907,17 @@
           </w:tcPr>
           <w:p>
             <w:pPr>
-              <w:spacing w:after="0" w:line="240" w:lineRule="auto"/>
-              <w:rPr>
-                <w:rFonts w:eastAsia="Times New Roman" w:cs="Arial"/>
-                <w:lang w:eastAsia="fr-CA"/>
-              </w:rPr>
-            </w:pPr>
+              <w:spacing w:after="0"/>
+              <w:rPr>
+                <w:lang w:val="fr-FR"/>
+              </w:rPr>
+            </w:pPr>
+            <w:r>
+              <w:rPr>
+                <w:lang w:val="fr-FR"/>
+              </w:rPr>
+              <w:t>L’utilisateur attend la fin du compte à rebours.</w:t>
+            </w:r>
           </w:p>
         </w:tc>
       </w:tr>
@@ -2135,13 +1930,11 @@
             <w:tcW w:w="0" w:type="auto"/>
             <w:vMerge/>
             <w:tcBorders>
-              <w:top w:val="single" w:sz="4" w:space="0" w:color="000000"/>
-              <w:left w:val="single" w:sz="4" w:space="0" w:color="000000"/>
-              <w:bottom w:val="single" w:sz="4" w:space="0" w:color="000000"/>
+              <w:left w:val="single" w:sz="4" w:space="0" w:color="000000"/>
+              <w:bottom w:val="single" w:sz="4" w:space="0" w:color="auto"/>
               <w:right w:val="single" w:sz="4" w:space="0" w:color="000000"/>
             </w:tcBorders>
             <w:vAlign w:val="center"/>
-            <w:hideMark/>
           </w:tcPr>
           <w:p>
             <w:pPr>
@@ -2155,24 +1948,29 @@
             <w:tcBorders>
               <w:top w:val="single" w:sz="4" w:space="0" w:color="000000"/>
               <w:left w:val="single" w:sz="4" w:space="0" w:color="000000"/>
-              <w:bottom w:val="single" w:sz="4" w:space="0" w:color="000000"/>
-              <w:right w:val="single" w:sz="4" w:space="0" w:color="000000"/>
-            </w:tcBorders>
-            <w:tcMar>
-              <w:top w:w="9" w:type="dxa"/>
-              <w:left w:w="9" w:type="dxa"/>
-              <w:bottom w:w="0" w:type="dxa"/>
-              <w:right w:w="9" w:type="dxa"/>
-            </w:tcMar>
-          </w:tcPr>
-          <w:p>
-            <w:pPr>
-              <w:spacing w:after="0" w:line="240" w:lineRule="auto"/>
-              <w:rPr>
-                <w:rFonts w:eastAsia="Times New Roman" w:cs="Arial"/>
-                <w:lang w:eastAsia="fr-CA"/>
-              </w:rPr>
-            </w:pPr>
+              <w:bottom w:val="single" w:sz="4" w:space="0" w:color="auto"/>
+              <w:right w:val="single" w:sz="4" w:space="0" w:color="000000"/>
+            </w:tcBorders>
+            <w:tcMar>
+              <w:top w:w="9" w:type="dxa"/>
+              <w:left w:w="9" w:type="dxa"/>
+              <w:bottom w:w="0" w:type="dxa"/>
+              <w:right w:w="9" w:type="dxa"/>
+            </w:tcMar>
+          </w:tcPr>
+          <w:p>
+            <w:pPr>
+              <w:spacing w:after="0"/>
+              <w:rPr>
+                <w:lang w:val="fr-FR"/>
+              </w:rPr>
+            </w:pPr>
+            <w:r>
+              <w:rPr>
+                <w:lang w:val="fr-FR"/>
+              </w:rPr>
+              <w:t>12</w:t>
+            </w:r>
           </w:p>
         </w:tc>
         <w:tc>
@@ -2181,188 +1979,54 @@
             <w:tcBorders>
               <w:top w:val="single" w:sz="4" w:space="0" w:color="000000"/>
               <w:left w:val="single" w:sz="4" w:space="0" w:color="000000"/>
-              <w:bottom w:val="single" w:sz="4" w:space="0" w:color="000000"/>
-              <w:right w:val="single" w:sz="4" w:space="0" w:color="000000"/>
-            </w:tcBorders>
-            <w:tcMar>
-              <w:top w:w="9" w:type="dxa"/>
-              <w:left w:w="9" w:type="dxa"/>
-              <w:bottom w:w="0" w:type="dxa"/>
-              <w:right w:w="9" w:type="dxa"/>
-            </w:tcMar>
-          </w:tcPr>
-          <w:p>
-            <w:pPr>
-              <w:spacing w:after="0" w:line="240" w:lineRule="auto"/>
-              <w:rPr>
-                <w:rFonts w:eastAsia="Times New Roman" w:cs="Arial"/>
-                <w:lang w:eastAsia="fr-CA"/>
-              </w:rPr>
-            </w:pPr>
-          </w:p>
-        </w:tc>
-      </w:tr>
-      <w:tr>
-        <w:trPr>
-          <w:trHeight w:val="261"/>
-        </w:trPr>
-        <w:tc>
-          <w:tcPr>
-            <w:tcW w:w="0" w:type="auto"/>
-            <w:vMerge/>
-            <w:tcBorders>
-              <w:top w:val="single" w:sz="4" w:space="0" w:color="000000"/>
-              <w:left w:val="single" w:sz="4" w:space="0" w:color="000000"/>
-              <w:bottom w:val="single" w:sz="4" w:space="0" w:color="000000"/>
-              <w:right w:val="single" w:sz="4" w:space="0" w:color="000000"/>
-            </w:tcBorders>
-            <w:vAlign w:val="center"/>
-            <w:hideMark/>
-          </w:tcPr>
-          <w:p>
-            <w:pPr>
-              <w:spacing w:after="0" w:line="256" w:lineRule="auto"/>
-            </w:pPr>
-          </w:p>
-        </w:tc>
-        <w:tc>
-          <w:tcPr>
-            <w:tcW w:w="709" w:type="dxa"/>
-            <w:tcBorders>
-              <w:top w:val="single" w:sz="4" w:space="0" w:color="000000"/>
-              <w:left w:val="single" w:sz="4" w:space="0" w:color="000000"/>
-              <w:bottom w:val="single" w:sz="4" w:space="0" w:color="000000"/>
-              <w:right w:val="single" w:sz="4" w:space="0" w:color="000000"/>
-            </w:tcBorders>
-            <w:tcMar>
-              <w:top w:w="9" w:type="dxa"/>
-              <w:left w:w="9" w:type="dxa"/>
-              <w:bottom w:w="0" w:type="dxa"/>
-              <w:right w:w="9" w:type="dxa"/>
-            </w:tcMar>
-          </w:tcPr>
-          <w:p>
-            <w:pPr>
-              <w:spacing w:after="0" w:line="240" w:lineRule="auto"/>
-              <w:rPr>
-                <w:rFonts w:ascii="Arial" w:eastAsia="Times New Roman" w:hAnsi="Arial" w:cs="Arial"/>
-                <w:sz w:val="26"/>
-                <w:szCs w:val="36"/>
-                <w:lang w:eastAsia="fr-CA"/>
-              </w:rPr>
-            </w:pPr>
-          </w:p>
-        </w:tc>
-        <w:tc>
-          <w:tcPr>
-            <w:tcW w:w="6095" w:type="dxa"/>
-            <w:tcBorders>
-              <w:top w:val="single" w:sz="4" w:space="0" w:color="000000"/>
-              <w:left w:val="single" w:sz="4" w:space="0" w:color="000000"/>
-              <w:bottom w:val="single" w:sz="4" w:space="0" w:color="000000"/>
-              <w:right w:val="single" w:sz="4" w:space="0" w:color="000000"/>
-            </w:tcBorders>
-            <w:tcMar>
-              <w:top w:w="9" w:type="dxa"/>
-              <w:left w:w="9" w:type="dxa"/>
-              <w:bottom w:w="0" w:type="dxa"/>
-              <w:right w:w="9" w:type="dxa"/>
-            </w:tcMar>
-          </w:tcPr>
-          <w:p>
-            <w:pPr>
-              <w:spacing w:after="0" w:line="240" w:lineRule="auto"/>
-              <w:rPr>
-                <w:rFonts w:ascii="Arial" w:eastAsia="Times New Roman" w:hAnsi="Arial" w:cs="Arial"/>
-                <w:sz w:val="26"/>
-                <w:szCs w:val="36"/>
-                <w:lang w:eastAsia="fr-CA"/>
-              </w:rPr>
-            </w:pPr>
-          </w:p>
-        </w:tc>
-      </w:tr>
-      <w:tr>
-        <w:trPr>
-          <w:trHeight w:val="261"/>
-        </w:trPr>
-        <w:tc>
-          <w:tcPr>
-            <w:tcW w:w="0" w:type="auto"/>
-            <w:vMerge/>
-            <w:tcBorders>
-              <w:top w:val="single" w:sz="4" w:space="0" w:color="000000"/>
-              <w:left w:val="single" w:sz="4" w:space="0" w:color="000000"/>
-              <w:bottom w:val="single" w:sz="4" w:space="0" w:color="000000"/>
-              <w:right w:val="single" w:sz="4" w:space="0" w:color="000000"/>
-            </w:tcBorders>
-            <w:vAlign w:val="center"/>
-            <w:hideMark/>
-          </w:tcPr>
-          <w:p>
-            <w:pPr>
-              <w:spacing w:after="0" w:line="256" w:lineRule="auto"/>
-            </w:pPr>
-          </w:p>
-        </w:tc>
-        <w:tc>
-          <w:tcPr>
-            <w:tcW w:w="709" w:type="dxa"/>
-            <w:tcBorders>
-              <w:top w:val="single" w:sz="4" w:space="0" w:color="000000"/>
-              <w:left w:val="single" w:sz="4" w:space="0" w:color="000000"/>
-              <w:bottom w:val="single" w:sz="4" w:space="0" w:color="000000"/>
-              <w:right w:val="single" w:sz="4" w:space="0" w:color="000000"/>
-            </w:tcBorders>
-            <w:tcMar>
-              <w:top w:w="9" w:type="dxa"/>
-              <w:left w:w="9" w:type="dxa"/>
-              <w:bottom w:w="0" w:type="dxa"/>
-              <w:right w:w="9" w:type="dxa"/>
-            </w:tcMar>
-          </w:tcPr>
-          <w:p>
-            <w:pPr>
-              <w:spacing w:after="0" w:line="240" w:lineRule="auto"/>
-              <w:rPr>
-                <w:rFonts w:ascii="Arial" w:eastAsia="Times New Roman" w:hAnsi="Arial" w:cs="Arial"/>
-                <w:sz w:val="26"/>
-                <w:szCs w:val="36"/>
-                <w:lang w:eastAsia="fr-CA"/>
-              </w:rPr>
-            </w:pPr>
-          </w:p>
-        </w:tc>
-        <w:tc>
-          <w:tcPr>
-            <w:tcW w:w="6095" w:type="dxa"/>
-            <w:tcBorders>
-              <w:top w:val="single" w:sz="4" w:space="0" w:color="000000"/>
-              <w:left w:val="single" w:sz="4" w:space="0" w:color="000000"/>
-              <w:bottom w:val="single" w:sz="4" w:space="0" w:color="000000"/>
-              <w:right w:val="single" w:sz="4" w:space="0" w:color="000000"/>
-            </w:tcBorders>
-            <w:tcMar>
-              <w:top w:w="9" w:type="dxa"/>
-              <w:left w:w="9" w:type="dxa"/>
-              <w:bottom w:w="0" w:type="dxa"/>
-              <w:right w:w="9" w:type="dxa"/>
-            </w:tcMar>
-          </w:tcPr>
-          <w:p>
-            <w:pPr>
-              <w:spacing w:after="0" w:line="240" w:lineRule="auto"/>
-              <w:rPr>
-                <w:rFonts w:ascii="Arial" w:eastAsia="Times New Roman" w:hAnsi="Arial" w:cs="Arial"/>
-                <w:sz w:val="26"/>
-                <w:szCs w:val="36"/>
-                <w:lang w:eastAsia="fr-CA"/>
-              </w:rPr>
-            </w:pPr>
+              <w:bottom w:val="single" w:sz="4" w:space="0" w:color="auto"/>
+              <w:right w:val="single" w:sz="4" w:space="0" w:color="000000"/>
+            </w:tcBorders>
+            <w:tcMar>
+              <w:top w:w="9" w:type="dxa"/>
+              <w:left w:w="9" w:type="dxa"/>
+              <w:bottom w:w="0" w:type="dxa"/>
+              <w:right w:w="9" w:type="dxa"/>
+            </w:tcMar>
+          </w:tcPr>
+          <w:p>
+            <w:pPr>
+              <w:spacing w:after="0"/>
+              <w:rPr>
+                <w:lang w:val="fr-FR"/>
+              </w:rPr>
+            </w:pPr>
+            <w:r>
+              <w:rPr>
+                <w:lang w:val="fr-FR"/>
+              </w:rPr>
+              <w:t xml:space="preserve">Dans </w:t>
+            </w:r>
+            <w:r>
+              <w:rPr>
+                <w:lang w:val="fr-FR"/>
+              </w:rPr>
+              <w:t>le chat, la phrase « </w:t>
+            </w:r>
+            <w:proofErr w:type="spellStart"/>
+            <w:r>
+              <w:rPr>
+                <w:lang w:val="fr-FR"/>
+              </w:rPr>
+              <w:t>testCupidon</w:t>
+            </w:r>
+            <w:proofErr w:type="spellEnd"/>
+            <w:r>
+              <w:rPr>
+                <w:lang w:val="fr-FR"/>
+              </w:rPr>
+              <w:t> a été choisi par le village pour mourir »</w:t>
+            </w:r>
           </w:p>
         </w:tc>
       </w:tr>
     </w:tbl>
+    <w:p/>
     <w:p>
       <w:pPr>
         <w:pStyle w:val="Titre1"/>
@@ -2370,6 +2034,8 @@
           <w:rFonts w:eastAsia="Calibri"/>
         </w:rPr>
       </w:pPr>
+      <w:bookmarkStart w:id="0" w:name="_GoBack"/>
+      <w:bookmarkEnd w:id="0"/>
     </w:p>
     <w:p/>
     <w:p/>

</xml_diff>